<commit_message>
Update to venture proposal
</commit_message>
<xml_diff>
--- a/EVappVentureProposal.docx
+++ b/EVappVentureProposal.docx
@@ -399,7 +399,7 @@
               </mc:Choice>
               <mc:Fallback>
                 <w:pict>
-                  <v:line w14:anchorId="4BE01306" id="Straight_x0020_Connector_x0020_37" o:spid="_x0000_s1026" style="position:absolute;z-index:-251656192;visibility:visible;mso-wrap-style:square;mso-height-percent:795;mso-left-percent:100;mso-top-percent:150;mso-wrap-distance-left:9pt;mso-wrap-distance-top:0;mso-wrap-distance-right:9pt;mso-wrap-distance-bottom:0;mso-position-horizontal-relative:page;mso-position-vertical-relative:page;mso-height-percent:795;mso-left-percent:100;mso-top-percent:150;mso-height-relative:page" from="0,0" to="0,121.5pt" o:gfxdata="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" strokecolor="#272727 [2749]" strokeweight="2.25pt">
+                  <v:line w14:anchorId="46F1A5A8" id="Straight_x0020_Connector_x0020_37" o:spid="_x0000_s1026" style="position:absolute;z-index:-251656192;visibility:visible;mso-wrap-style:square;mso-height-percent:795;mso-left-percent:100;mso-top-percent:150;mso-wrap-distance-left:9pt;mso-wrap-distance-top:0;mso-wrap-distance-right:9pt;mso-wrap-distance-bottom:0;mso-position-horizontal-relative:page;mso-position-vertical-relative:page;mso-height-percent:795;mso-left-percent:100;mso-top-percent:150;mso-height-relative:page" from="0,0" to="0,121.5pt" o:gfxdata="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" strokecolor="#272727 [2749]" strokeweight="2.25pt">
                     <w10:wrap anchorx="page" anchory="page"/>
                   </v:line>
                 </w:pict>
@@ -2502,7 +2502,15 @@
         <w:jc w:val="both"/>
       </w:pPr>
       <w:r>
-        <w:t xml:space="preserve">The app could build profits by either charging users a small charge on the App Store or Google Play store. Otherwise, manufacturers can be charged a small yearly subscription to have their most recent vehicles listed with nearby dealerships. </w:t>
+        <w:t xml:space="preserve">The app could build profits by either charging </w:t>
+      </w:r>
+      <w:proofErr w:type="gramStart"/>
+      <w:r>
+        <w:t>users</w:t>
+      </w:r>
+      <w:proofErr w:type="gramEnd"/>
+      <w:r>
+        <w:t xml:space="preserve"> a small charge on the App Store or Google Play store. Otherwise, manufacturers can be charged a small yearly subscription to have their most recent vehicles listed with nearby dealerships. </w:t>
       </w:r>
     </w:p>
     <w:p/>
@@ -6799,11 +6807,11 @@
         <w:tblLook w:val="04A0" w:firstRow="1" w:lastRow="0" w:firstColumn="1" w:lastColumn="0" w:noHBand="0" w:noVBand="1"/>
       </w:tblPr>
       <w:tblGrid>
-        <w:gridCol w:w="2520"/>
-        <w:gridCol w:w="2459"/>
-        <w:gridCol w:w="1296"/>
-        <w:gridCol w:w="1286"/>
-        <w:gridCol w:w="1079"/>
+        <w:gridCol w:w="2509"/>
+        <w:gridCol w:w="2425"/>
+        <w:gridCol w:w="1283"/>
+        <w:gridCol w:w="1468"/>
+        <w:gridCol w:w="1063"/>
       </w:tblGrid>
       <w:tr>
         <w:trPr>
@@ -6961,7 +6969,7 @@
               <w:rPr>
                 <w:b/>
               </w:rPr>
-              <w:t>UI</w:t>
+              <w:t>License</w:t>
             </w:r>
           </w:p>
         </w:tc>
@@ -6971,7 +6979,7 @@
           </w:tcPr>
           <w:p>
             <w:r>
-              <w:t>User Interface</w:t>
+              <w:t>Apple Developer License</w:t>
             </w:r>
           </w:p>
         </w:tc>
@@ -6997,6 +7005,9 @@
             <w:pPr>
               <w:jc w:val="both"/>
             </w:pPr>
+            <w:r>
+              <w:t>Release/Beta</w:t>
+            </w:r>
           </w:p>
         </w:tc>
         <w:tc>
@@ -7007,6 +7018,8 @@
             <w:pPr>
               <w:jc w:val="both"/>
             </w:pPr>
+            <w:bookmarkStart w:id="10" w:name="_GoBack"/>
+            <w:bookmarkEnd w:id="10"/>
           </w:p>
         </w:tc>
       </w:tr>
@@ -7804,6 +7817,9 @@
             <w:pPr>
               <w:jc w:val="both"/>
             </w:pPr>
+            <w:r>
+              <w:t>Beta</w:t>
+            </w:r>
           </w:p>
         </w:tc>
         <w:tc>
@@ -8164,6 +8180,9 @@
             <w:pPr>
               <w:jc w:val="both"/>
             </w:pPr>
+            <w:r>
+              <w:t>Beta</w:t>
+            </w:r>
           </w:p>
         </w:tc>
         <w:tc>
@@ -8239,6 +8258,9 @@
             <w:pPr>
               <w:jc w:val="both"/>
             </w:pPr>
+            <w:r>
+              <w:t>Release</w:t>
+            </w:r>
           </w:p>
         </w:tc>
         <w:tc>
@@ -8274,13 +8296,23 @@
               </w:rPr>
               <w:t xml:space="preserve">19. </w:t>
             </w:r>
+            <w:r>
+              <w:rPr>
+                <w:b/>
+              </w:rPr>
+              <w:t>Network</w:t>
+            </w:r>
           </w:p>
         </w:tc>
         <w:tc>
           <w:tcPr>
             <w:tcW w:w="2459" w:type="dxa"/>
           </w:tcPr>
-          <w:p/>
+          <w:p>
+            <w:r>
+              <w:t>API Calls – gather lists</w:t>
+            </w:r>
+          </w:p>
         </w:tc>
         <w:tc>
           <w:tcPr>
@@ -8291,6 +8323,9 @@
             <w:pPr>
               <w:jc w:val="center"/>
             </w:pPr>
+            <w:r>
+              <w:t>High</w:t>
+            </w:r>
           </w:p>
         </w:tc>
         <w:tc>
@@ -8301,6 +8336,9 @@
             <w:pPr>
               <w:jc w:val="both"/>
             </w:pPr>
+            <w:r>
+              <w:t>Prototype</w:t>
+            </w:r>
           </w:p>
         </w:tc>
         <w:tc>
@@ -8336,6 +8374,12 @@
               </w:rPr>
               <w:t>20.</w:t>
             </w:r>
+            <w:r>
+              <w:rPr>
+                <w:b/>
+              </w:rPr>
+              <w:t xml:space="preserve"> UI</w:t>
+            </w:r>
           </w:p>
         </w:tc>
         <w:tc>
@@ -9577,8 +9621,6 @@
               </w:rPr>
               <w:t>40.</w:t>
             </w:r>
-            <w:bookmarkStart w:id="10" w:name="_GoBack"/>
-            <w:bookmarkEnd w:id="10"/>
           </w:p>
         </w:tc>
         <w:tc>
@@ -14412,7 +14454,7 @@
 </file>
 
 <file path=customXml/itemProps2.xml><?xml version="1.0" encoding="utf-8"?>
-<ds:datastoreItem xmlns:ds="http://schemas.openxmlformats.org/officeDocument/2006/customXml" ds:itemID="{09146721-42B9-6443-BCCC-4F423EDD85CA}">
+<ds:datastoreItem xmlns:ds="http://schemas.openxmlformats.org/officeDocument/2006/customXml" ds:itemID="{1536EB69-6B43-524A-8AA5-AF272E2F6A50}">
   <ds:schemaRefs>
     <ds:schemaRef ds:uri="http://schemas.openxmlformats.org/officeDocument/2006/bibliography"/>
   </ds:schemaRefs>

</xml_diff>